<commit_message>
Update revisão minha e da denise
</commit_message>
<xml_diff>
--- a/2022-01-10-Revisão/Revisão do editor.docx
+++ b/2022-01-10-Revisão/Revisão do editor.docx
@@ -115,15 +115,7 @@
     </w:p>
     <w:p>
       <w:r>
-        <w:t xml:space="preserve">• Lista de legendas de figuras em espaço duplo. Forneça uma lista de legendas de figuras em espaço duplo com o seu envio. Isso pode estar no final do texto do manuscrito ou carregado como um arquivo Word separado. Além disso, certifique-se de que, se você tiver figuras rotuladas como Figura 1a, </w:t>
-      </w:r>
-      <w:proofErr w:type="gramStart"/>
-      <w:r>
-        <w:t>1b, etc.</w:t>
-      </w:r>
-      <w:proofErr w:type="gramEnd"/>
-      <w:r>
-        <w:t>, as legendas para essas partes da figura estejam incluídas em sua Lista de legendas de figuras.</w:t>
+        <w:t>• Lista de legendas de figuras em espaço duplo. Forneça uma lista de legendas de figuras em espaço duplo com o seu envio. Isso pode estar no final do texto do manuscrito ou carregado como um arquivo Word separado. Além disso, certifique-se de que, se você tiver figuras rotuladas como Figura 1a, 1b, etc., as legendas para essas partes da figura estejam incluídas em sua Lista de legendas de figuras.</w:t>
       </w:r>
     </w:p>
     <w:p>
@@ -141,15 +133,7 @@
     </w:p>
     <w:p>
       <w:r>
-        <w:t xml:space="preserve">• Tabelas Embutidas. Por favor, remova as tabelas do texto do seu artigo e coloque-as no final do seu manuscrito após as referências. Se você </w:t>
-      </w:r>
-      <w:proofErr w:type="gramStart"/>
-      <w:r>
-        <w:t>carregá-los</w:t>
-      </w:r>
-      <w:proofErr w:type="gramEnd"/>
-      <w:r>
-        <w:t xml:space="preserve"> separadamente, certifique-se de que eles sejam carregados no formato Microsoft Word/</w:t>
+        <w:t>• Tabelas Embutidas. Por favor, remova as tabelas do texto do seu artigo e coloque-as no final do seu manuscrito após as referências. Se você carregá-los separadamente, certifique-se de que eles sejam carregados no formato Microsoft Word/</w:t>
       </w:r>
       <w:proofErr w:type="spellStart"/>
       <w:r>
@@ -347,6 +331,11 @@
       </w:r>
     </w:p>
     <w:p>
+      <w:pPr>
+        <w:rPr>
+          <w:lang w:val="en-US"/>
+        </w:rPr>
+      </w:pPr>
       <w:r>
         <w:t xml:space="preserve">1. </w:t>
       </w:r>
@@ -359,15 +348,7 @@
       </w:r>
       <w:proofErr w:type="spellEnd"/>
       <w:r>
-        <w:t xml:space="preserve">. No entanto, os autores devem explicá-lo de forma mais concisa para que o leitor possa entendê-lo. </w:t>
-      </w:r>
-      <w:proofErr w:type="gramStart"/>
-      <w:r>
-        <w:t>Por que</w:t>
-      </w:r>
-      <w:proofErr w:type="gramEnd"/>
-      <w:r>
-        <w:t xml:space="preserve"> os autores empregaram a </w:t>
+        <w:t xml:space="preserve">. No entanto, os autores devem explicá-lo de forma mais concisa para que o leitor possa entendê-lo. Por que os autores empregaram a </w:t>
       </w:r>
       <w:proofErr w:type="spellStart"/>
       <w:r>
@@ -383,68 +364,126 @@
       </w:r>
       <w:proofErr w:type="spellEnd"/>
       <w:r>
-        <w:t>. Os autores devem explicar o motivo em detalhes.</w:t>
-      </w:r>
-    </w:p>
-    <w:p>
-      <w:pPr>
-        <w:rPr>
-          <w:color w:val="C45911" w:themeColor="accent2" w:themeShade="BF"/>
-          <w:lang w:val="en-US"/>
-        </w:rPr>
-      </w:pPr>
-      <w:r>
-        <w:rPr>
-          <w:color w:val="C45911" w:themeColor="accent2" w:themeShade="BF"/>
-        </w:rPr>
-        <w:t xml:space="preserve">It </w:t>
-      </w:r>
-      <w:proofErr w:type="spellStart"/>
-      <w:r>
-        <w:rPr>
-          <w:color w:val="C45911" w:themeColor="accent2" w:themeShade="BF"/>
-        </w:rPr>
-        <w:t>is</w:t>
-      </w:r>
-      <w:proofErr w:type="spellEnd"/>
-      <w:r>
-        <w:rPr>
-          <w:color w:val="C45911" w:themeColor="accent2" w:themeShade="BF"/>
+        <w:t xml:space="preserve">. </w:t>
+      </w:r>
+      <w:proofErr w:type="spellStart"/>
+      <w:r>
+        <w:rPr>
+          <w:lang w:val="en-US"/>
+        </w:rPr>
+        <w:t>Os</w:t>
+      </w:r>
+      <w:proofErr w:type="spellEnd"/>
+      <w:r>
+        <w:rPr>
+          <w:lang w:val="en-US"/>
         </w:rPr>
         <w:t xml:space="preserve"> </w:t>
       </w:r>
       <w:proofErr w:type="spellStart"/>
       <w:r>
         <w:rPr>
-          <w:color w:val="C45911" w:themeColor="accent2" w:themeShade="BF"/>
-        </w:rPr>
-        <w:t>not</w:t>
-      </w:r>
-      <w:proofErr w:type="spellEnd"/>
-      <w:r>
-        <w:rPr>
-          <w:color w:val="C45911" w:themeColor="accent2" w:themeShade="BF"/>
-        </w:rPr>
-        <w:t xml:space="preserve"> a case </w:t>
-      </w:r>
-      <w:proofErr w:type="spellStart"/>
-      <w:r>
-        <w:rPr>
-          <w:color w:val="C45911" w:themeColor="accent2" w:themeShade="BF"/>
-        </w:rPr>
-        <w:t>of</w:t>
-      </w:r>
-      <w:proofErr w:type="spellEnd"/>
-      <w:r>
-        <w:rPr>
-          <w:color w:val="C45911" w:themeColor="accent2" w:themeShade="BF"/>
+          <w:lang w:val="en-US"/>
+        </w:rPr>
+        <w:t>autores</w:t>
+      </w:r>
+      <w:proofErr w:type="spellEnd"/>
+      <w:r>
+        <w:rPr>
+          <w:lang w:val="en-US"/>
         </w:rPr>
         <w:t xml:space="preserve"> </w:t>
       </w:r>
       <w:proofErr w:type="spellStart"/>
       <w:r>
         <w:rPr>
-          <w:color w:val="C45911" w:themeColor="accent2" w:themeShade="BF"/>
+          <w:lang w:val="en-US"/>
+        </w:rPr>
+        <w:t>devem</w:t>
+      </w:r>
+      <w:proofErr w:type="spellEnd"/>
+      <w:r>
+        <w:rPr>
+          <w:lang w:val="en-US"/>
+        </w:rPr>
+        <w:t xml:space="preserve"> </w:t>
+      </w:r>
+      <w:proofErr w:type="spellStart"/>
+      <w:r>
+        <w:rPr>
+          <w:lang w:val="en-US"/>
+        </w:rPr>
+        <w:t>explicar</w:t>
+      </w:r>
+      <w:proofErr w:type="spellEnd"/>
+      <w:r>
+        <w:rPr>
+          <w:lang w:val="en-US"/>
+        </w:rPr>
+        <w:t xml:space="preserve"> o </w:t>
+      </w:r>
+      <w:proofErr w:type="spellStart"/>
+      <w:r>
+        <w:rPr>
+          <w:lang w:val="en-US"/>
+        </w:rPr>
+        <w:t>motivo</w:t>
+      </w:r>
+      <w:proofErr w:type="spellEnd"/>
+      <w:r>
+        <w:rPr>
+          <w:lang w:val="en-US"/>
+        </w:rPr>
+        <w:t xml:space="preserve"> </w:t>
+      </w:r>
+      <w:proofErr w:type="spellStart"/>
+      <w:r>
+        <w:rPr>
+          <w:lang w:val="en-US"/>
+        </w:rPr>
+        <w:t>em</w:t>
+      </w:r>
+      <w:proofErr w:type="spellEnd"/>
+      <w:r>
+        <w:rPr>
+          <w:lang w:val="en-US"/>
+        </w:rPr>
+        <w:t xml:space="preserve"> </w:t>
+      </w:r>
+      <w:proofErr w:type="spellStart"/>
+      <w:r>
+        <w:rPr>
+          <w:lang w:val="en-US"/>
+        </w:rPr>
+        <w:t>detalhes</w:t>
+      </w:r>
+      <w:proofErr w:type="spellEnd"/>
+      <w:r>
+        <w:rPr>
+          <w:lang w:val="en-US"/>
+        </w:rPr>
+        <w:t>.</w:t>
+      </w:r>
+    </w:p>
+    <w:p>
+      <w:pPr>
+        <w:rPr>
+          <w:color w:val="C45911" w:themeColor="accent2" w:themeShade="BF"/>
+          <w:lang w:val="en-US"/>
+        </w:rPr>
+      </w:pPr>
+      <w:r>
+        <w:rPr>
+          <w:color w:val="C45911" w:themeColor="accent2" w:themeShade="BF"/>
+          <w:lang w:val="en-US"/>
+        </w:rPr>
+        <w:t xml:space="preserve">We don’t study </w:t>
+      </w:r>
+      <w:proofErr w:type="spellStart"/>
+      <w:r>
+        <w:rPr>
+          <w:color w:val="C45911" w:themeColor="accent2" w:themeShade="BF"/>
+          <w:lang w:val="en-US"/>
         </w:rPr>
         <w:t>hyperelasticity</w:t>
       </w:r>
@@ -452,15 +491,23 @@
       <w:r>
         <w:rPr>
           <w:color w:val="C45911" w:themeColor="accent2" w:themeShade="BF"/>
-        </w:rPr>
-        <w:t xml:space="preserve">. </w:t>
-      </w:r>
-      <w:r>
-        <w:rPr>
-          <w:color w:val="C45911" w:themeColor="accent2" w:themeShade="BF"/>
-          <w:lang w:val="en-US"/>
-        </w:rPr>
-        <w:t>To avoid this confusion, the equations that express the free specific energy were removed.</w:t>
+          <w:lang w:val="en-US"/>
+        </w:rPr>
+        <w:t xml:space="preserve"> </w:t>
+      </w:r>
+      <w:r>
+        <w:rPr>
+          <w:color w:val="C45911" w:themeColor="accent2" w:themeShade="BF"/>
+          <w:lang w:val="en-US"/>
+        </w:rPr>
+        <w:t>and so the equations that express the</w:t>
+      </w:r>
+      <w:r>
+        <w:rPr>
+          <w:color w:val="C45911" w:themeColor="accent2" w:themeShade="BF"/>
+          <w:lang w:val="en-US"/>
+        </w:rPr>
+        <w:t xml:space="preserve"> free specific energy were removed.</w:t>
       </w:r>
     </w:p>
     <w:p>
@@ -572,36 +619,22 @@
           <w:color w:val="ED7D31" w:themeColor="accent2"/>
           <w:lang w:val="en-US"/>
         </w:rPr>
-        <w:t>Ok</w:t>
-      </w:r>
-      <w:r>
-        <w:rPr>
-          <w:color w:val="ED7D31" w:themeColor="accent2"/>
-          <w:lang w:val="en-US"/>
-        </w:rPr>
-        <w:t>. The potential function has been described. Added the following sentence to explain the use of the function:</w:t>
-      </w:r>
-    </w:p>
-    <w:p>
-      <w:pPr>
-        <w:rPr>
-          <w:color w:val="ED7D31" w:themeColor="accent2"/>
-          <w:lang w:val="en-US"/>
-        </w:rPr>
-      </w:pPr>
-      <w:r>
-        <w:rPr>
-          <w:color w:val="ED7D31" w:themeColor="accent2"/>
-          <w:lang w:val="en-US"/>
-        </w:rPr>
-        <w:t>“</w:t>
-      </w:r>
-      <w:r>
-        <w:rPr>
-          <w:color w:val="ED7D31" w:themeColor="accent2"/>
-          <w:lang w:val="en-US"/>
-        </w:rPr>
-        <w:t xml:space="preserve">For Drucker-Prager potential flow </w:t>
+        <w:t>Ok. The potential function has been described. Added the following sentence to explain the use of the function:</w:t>
+      </w:r>
+    </w:p>
+    <w:p>
+      <w:pPr>
+        <w:rPr>
+          <w:color w:val="ED7D31" w:themeColor="accent2"/>
+          <w:lang w:val="en-US"/>
+        </w:rPr>
+      </w:pPr>
+      <w:r>
+        <w:rPr>
+          <w:color w:val="ED7D31" w:themeColor="accent2"/>
+          <w:lang w:val="en-US"/>
+        </w:rPr>
+        <w:t xml:space="preserve">“For Drucker-Prager potential flow </w:t>
       </w:r>
       <w:r>
         <w:rPr>
@@ -628,10 +661,10 @@
             <v:path o:extrusionok="f" gradientshapeok="t" o:connecttype="rect"/>
             <o:lock v:ext="edit" aspectratio="t"/>
           </v:shapetype>
-          <v:shape id="_x0000_i1026" type="#_x0000_t75" style="width:86.25pt;height:21pt" o:ole="">
+          <v:shape id="_x0000_i1025" type="#_x0000_t75" style="width:85.75pt;height:20.65pt" o:ole="">
             <v:imagedata r:id="rId5" o:title=""/>
           </v:shape>
-          <o:OLEObject Type="Embed" ProgID="Equation.DSMT4" ShapeID="_x0000_i1026" DrawAspect="Content" ObjectID="_1706040011" r:id="rId6"/>
+          <o:OLEObject Type="Embed" ProgID="Equation.DSMT4" ShapeID="_x0000_i1025" DrawAspect="Content" ObjectID="_1706399030" r:id="rId6"/>
         </w:object>
       </w:r>
       <w:r>
@@ -647,10 +680,10 @@
           <w:position w:val="-12"/>
         </w:rPr>
         <w:object w:dxaOrig="740" w:dyaOrig="360" w14:anchorId="118D0837">
-          <v:shape id="_x0000_i1031" type="#_x0000_t75" style="width:36.75pt;height:18pt" o:ole="">
+          <v:shape id="_x0000_i1026" type="#_x0000_t75" style="width:36.3pt;height:18.15pt" o:ole="">
             <v:imagedata r:id="rId7" o:title=""/>
           </v:shape>
-          <o:OLEObject Type="Embed" ProgID="Equation.DSMT4" ShapeID="_x0000_i1031" DrawAspect="Content" ObjectID="_1706040012" r:id="rId8"/>
+          <o:OLEObject Type="Embed" ProgID="Equation.DSMT4" ShapeID="_x0000_i1026" DrawAspect="Content" ObjectID="_1706399031" r:id="rId8"/>
         </w:object>
       </w:r>
       <w:r>
@@ -666,10 +699,10 @@
           <w:position w:val="-12"/>
         </w:rPr>
         <w:object w:dxaOrig="780" w:dyaOrig="360" w14:anchorId="1423BA50">
-          <v:shape id="_x0000_i1036" type="#_x0000_t75" style="width:39pt;height:18pt" o:ole="">
+          <v:shape id="_x0000_i1027" type="#_x0000_t75" style="width:39.45pt;height:18.15pt" o:ole="">
             <v:imagedata r:id="rId9" o:title=""/>
           </v:shape>
-          <o:OLEObject Type="Embed" ProgID="Equation.DSMT4" ShapeID="_x0000_i1036" DrawAspect="Content" ObjectID="_1706040013" r:id="rId10"/>
+          <o:OLEObject Type="Embed" ProgID="Equation.DSMT4" ShapeID="_x0000_i1027" DrawAspect="Content" ObjectID="_1706399032" r:id="rId10"/>
         </w:object>
       </w:r>
       <w:r>
@@ -685,10 +718,10 @@
           <w:position w:val="-12"/>
         </w:rPr>
         <w:object w:dxaOrig="680" w:dyaOrig="360" w14:anchorId="679FF175">
-          <v:shape id="_x0000_i1041" type="#_x0000_t75" style="width:33.75pt;height:18pt" o:ole="">
+          <v:shape id="_x0000_i1028" type="#_x0000_t75" style="width:33.8pt;height:18.15pt" o:ole="">
             <v:imagedata r:id="rId11" o:title=""/>
           </v:shape>
-          <o:OLEObject Type="Embed" ProgID="Equation.DSMT4" ShapeID="_x0000_i1041" DrawAspect="Content" ObjectID="_1706040014" r:id="rId12"/>
+          <o:OLEObject Type="Embed" ProgID="Equation.DSMT4" ShapeID="_x0000_i1028" DrawAspect="Content" ObjectID="_1706399033" r:id="rId12"/>
         </w:object>
       </w:r>
       <w:r>
@@ -696,35 +729,7 @@
           <w:color w:val="ED7D31" w:themeColor="accent2"/>
           <w:lang w:val="en-US"/>
         </w:rPr>
-        <w:t xml:space="preserve">. This potential function has a numerical advantage in obtaining the gradient due to its smoothness. Another advantage is that it </w:t>
-      </w:r>
-      <w:r>
-        <w:rPr>
-          <w:color w:val="ED7D31" w:themeColor="accent2"/>
-          <w:lang w:val="en-US"/>
-        </w:rPr>
-        <w:t>can</w:t>
-      </w:r>
-      <w:r>
-        <w:rPr>
-          <w:color w:val="ED7D31" w:themeColor="accent2"/>
-          <w:lang w:val="en-US"/>
-        </w:rPr>
-        <w:t xml:space="preserve"> simulate the volume variation during the evolution of plastic deformations. This effect is commonly introduced through unassociated plasticity, adopting, instead of the friction angle a </w:t>
-      </w:r>
-      <w:r>
-        <w:rPr>
-          <w:color w:val="ED7D31" w:themeColor="accent2"/>
-          <w:lang w:val="en-US"/>
-        </w:rPr>
-        <w:t>dilatancy</w:t>
-      </w:r>
-      <w:r>
-        <w:rPr>
-          <w:color w:val="ED7D31" w:themeColor="accent2"/>
-          <w:lang w:val="en-US"/>
-        </w:rPr>
-        <w:t xml:space="preserve"> angle </w:t>
+        <w:t xml:space="preserve">. This potential function has a numerical advantage in obtaining the gradient due to its smoothness. Another advantage is that it can simulate the volume variation during the evolution of plastic deformations. This effect is commonly introduced through unassociated plasticity, adopting, instead of the friction angle a dilatancy angle </w:t>
       </w:r>
       <w:r>
         <w:rPr>
@@ -732,10 +737,10 @@
           <w:position w:val="-10"/>
         </w:rPr>
         <w:object w:dxaOrig="960" w:dyaOrig="320" w14:anchorId="340EA7CD">
-          <v:shape id="_x0000_i1049" type="#_x0000_t75" style="width:48pt;height:15.75pt" o:ole="">
+          <v:shape id="_x0000_i1029" type="#_x0000_t75" style="width:47.6pt;height:15.65pt" o:ole="">
             <v:imagedata r:id="rId13" o:title=""/>
           </v:shape>
-          <o:OLEObject Type="Embed" ProgID="Equation.DSMT4" ShapeID="_x0000_i1049" DrawAspect="Content" ObjectID="_1706040015" r:id="rId14"/>
+          <o:OLEObject Type="Embed" ProgID="Equation.DSMT4" ShapeID="_x0000_i1029" DrawAspect="Content" ObjectID="_1706399034" r:id="rId14"/>
         </w:object>
       </w:r>
       <w:r>
@@ -767,10 +772,10 @@
           <w:position w:val="-10"/>
         </w:rPr>
         <w:object w:dxaOrig="220" w:dyaOrig="260" w14:anchorId="6E5E920D">
-          <v:shape id="_x0000_i1052" type="#_x0000_t75" style="width:11.25pt;height:12.75pt" o:ole="">
+          <v:shape id="_x0000_i1030" type="#_x0000_t75" style="width:11.25pt;height:13.15pt" o:ole="">
             <v:imagedata r:id="rId15" o:title=""/>
           </v:shape>
-          <o:OLEObject Type="Embed" ProgID="Equation.DSMT4" ShapeID="_x0000_i1052" DrawAspect="Content" ObjectID="_1706040016" r:id="rId16"/>
+          <o:OLEObject Type="Embed" ProgID="Equation.DSMT4" ShapeID="_x0000_i1030" DrawAspect="Content" ObjectID="_1706399035" r:id="rId16"/>
         </w:object>
       </w:r>
       <w:r>
@@ -778,14 +783,7 @@
           <w:color w:val="ED7D31" w:themeColor="accent2"/>
           <w:lang w:val="en-US"/>
         </w:rPr>
-        <w:t>.</w:t>
-      </w:r>
-      <w:r>
-        <w:rPr>
-          <w:color w:val="ED7D31" w:themeColor="accent2"/>
-          <w:lang w:val="en-US"/>
-        </w:rPr>
-        <w:t>”</w:t>
+        <w:t>.”</w:t>
       </w:r>
     </w:p>
     <w:p>
@@ -809,17 +807,12 @@
         <w:t xml:space="preserve">, </w:t>
       </w:r>
       <w:proofErr w:type="spellStart"/>
-      <w:proofErr w:type="gramStart"/>
       <w:r>
         <w:t>cr</w:t>
       </w:r>
       <w:proofErr w:type="spellEnd"/>
       <w:r>
-        <w:t>, etc.</w:t>
-      </w:r>
-      <w:proofErr w:type="gramEnd"/>
-      <w:r>
-        <w:t>, em detalhes. Além disso, os autores também devem explicar a diferença entre as zonas. Deve também mostrar uma comparação com a resposta do material real.</w:t>
+        <w:t>, etc., em detalhes. Além disso, os autores também devem explicar a diferença entre as zonas. Deve também mostrar uma comparação com a resposta do material real.</w:t>
       </w:r>
     </w:p>
     <w:p>
@@ -1117,28 +1110,7 @@
           <w:color w:val="ED7D31" w:themeColor="accent2"/>
           <w:lang w:val="en-US"/>
         </w:rPr>
-        <w:t>“</w:t>
-      </w:r>
-      <w:r>
-        <w:rPr>
-          <w:color w:val="ED7D31" w:themeColor="accent2"/>
-          <w:lang w:val="en-US"/>
-        </w:rPr>
-        <w:t xml:space="preserve">where $\stress$ is the stress tensor (positive compression </w:t>
-      </w:r>
-      <w:r>
-        <w:rPr>
-          <w:color w:val="ED7D31" w:themeColor="accent2"/>
-          <w:lang w:val="en-US"/>
-        </w:rPr>
-        <w:t>convention</w:t>
-      </w:r>
-      <w:r>
-        <w:rPr>
-          <w:color w:val="ED7D31" w:themeColor="accent2"/>
-          <w:lang w:val="en-US"/>
-        </w:rPr>
-        <w:t>), $\</w:t>
+        <w:t>“where $\stress$ is the stress tensor (positive compression convention), $\</w:t>
       </w:r>
       <w:proofErr w:type="spellStart"/>
       <w:r>
@@ -1149,21 +1121,12 @@
         <w:t>Dsdee</w:t>
       </w:r>
       <w:proofErr w:type="spellEnd"/>
-      <w:proofErr w:type="gramStart"/>
-      <w:r>
-        <w:rPr>
-          <w:color w:val="ED7D31" w:themeColor="accent2"/>
-          <w:lang w:val="en-US"/>
-        </w:rPr>
-        <w:t>$  and</w:t>
-      </w:r>
-      <w:proofErr w:type="gramEnd"/>
-      <w:r>
-        <w:rPr>
-          <w:color w:val="ED7D31" w:themeColor="accent2"/>
-          <w:lang w:val="en-US"/>
-        </w:rPr>
-        <w:t xml:space="preserve"> $\</w:t>
+      <w:r>
+        <w:rPr>
+          <w:color w:val="ED7D31" w:themeColor="accent2"/>
+          <w:lang w:val="en-US"/>
+        </w:rPr>
+        <w:t>$  and $\</w:t>
       </w:r>
       <w:proofErr w:type="spellStart"/>
       <w:r>
@@ -1179,14 +1142,7 @@
           <w:color w:val="ED7D31" w:themeColor="accent2"/>
           <w:lang w:val="en-US"/>
         </w:rPr>
-        <w:t>$ are fourth-order tensors representing the elastic and elastoplastic modulus, respectively.</w:t>
-      </w:r>
-      <w:r>
-        <w:rPr>
-          <w:color w:val="ED7D31" w:themeColor="accent2"/>
-          <w:lang w:val="en-US"/>
-        </w:rPr>
-        <w:t>”</w:t>
+        <w:t>$ are fourth-order tensors representing the elastic and elastoplastic modulus, respectively.”</w:t>
       </w:r>
     </w:p>
     <w:p>
@@ -1372,14 +1328,7 @@
           <w:color w:val="ED7D31" w:themeColor="accent2"/>
           <w:lang w:val="en-US"/>
         </w:rPr>
-        <w:t>“</w:t>
-      </w:r>
-      <w:r>
-        <w:rPr>
-          <w:color w:val="ED7D31" w:themeColor="accent2"/>
-          <w:lang w:val="en-US"/>
-        </w:rPr>
-        <w:t>The proposed elastoplastic-</w:t>
+        <w:t>“The proposed elastoplastic-</w:t>
       </w:r>
       <w:proofErr w:type="spellStart"/>
       <w:r>
@@ -1403,10 +1352,10 @@
           <w:position w:val="-6"/>
         </w:rPr>
         <w:object w:dxaOrig="1500" w:dyaOrig="320" w14:anchorId="409C9291">
-          <v:shape id="_x0000_i1066" type="#_x0000_t75" style="width:75pt;height:15.75pt" o:ole="">
+          <v:shape id="_x0000_i1031" type="#_x0000_t75" style="width:75.15pt;height:15.65pt" o:ole="">
             <v:imagedata r:id="rId17" o:title=""/>
           </v:shape>
-          <o:OLEObject Type="Embed" ProgID="Equation.DSMT4" ShapeID="_x0000_i1066" DrawAspect="Content" ObjectID="_1706040017" r:id="rId18"/>
+          <o:OLEObject Type="Embed" ProgID="Equation.DSMT4" ShapeID="_x0000_i1031" DrawAspect="Content" ObjectID="_1706399036" r:id="rId18"/>
         </w:object>
       </w:r>
       <w:r>
@@ -1431,37 +1380,28 @@
           <w:lang w:val="en-US"/>
         </w:rPr>
         <w:object w:dxaOrig="3720" w:dyaOrig="360" w14:anchorId="6E147638">
-          <v:shape id="_x0000_i1088" type="#_x0000_t75" style="width:186pt;height:18pt" o:ole="">
+          <v:shape id="_x0000_i1032" type="#_x0000_t75" style="width:185.95pt;height:18.15pt" o:ole="">
             <v:imagedata r:id="rId19" o:title=""/>
           </v:shape>
-          <o:OLEObject Type="Embed" ProgID="Equation.DSMT4" ShapeID="_x0000_i1088" DrawAspect="Content" ObjectID="_1706040018" r:id="rId20"/>
+          <o:OLEObject Type="Embed" ProgID="Equation.DSMT4" ShapeID="_x0000_i1032" DrawAspect="Content" ObjectID="_1706399037" r:id="rId20"/>
         </w:object>
       </w:r>
     </w:p>
     <w:p>
-      <w:pPr>
-        <w:rPr>
-          <w:lang w:val="en-US"/>
-        </w:rPr>
-      </w:pPr>
-      <w:r>
-        <w:rPr>
-          <w:color w:val="ED7D31" w:themeColor="accent2"/>
-          <w:lang w:val="en-US"/>
-        </w:rPr>
-        <w:t>This association can be seen in the one-dimensional representation of Fig</w:t>
-      </w:r>
-      <w:r>
-        <w:rPr>
-          <w:color w:val="ED7D31" w:themeColor="accent2"/>
-          <w:lang w:val="en-US"/>
-        </w:rPr>
-        <w:t>. 2. […]”</w:t>
-      </w:r>
-      <w:r>
-        <w:rPr>
-          <w:lang w:val="en-US"/>
-        </w:rPr>
+      <w:r>
+        <w:rPr>
+          <w:color w:val="ED7D31" w:themeColor="accent2"/>
+          <w:lang w:val="en-US"/>
+        </w:rPr>
+        <w:t xml:space="preserve">This association can be seen in the one-dimensional representation of Fig. 2. </w:t>
+      </w:r>
+      <w:r>
+        <w:rPr>
+          <w:color w:val="ED7D31" w:themeColor="accent2"/>
+        </w:rPr>
+        <w:t>[…]”</w:t>
+      </w:r>
+      <w:r>
         <w:br w:type="page"/>
       </w:r>
     </w:p>
@@ -1541,6 +1481,504 @@
       <w:pPr>
         <w:rPr>
           <w:color w:val="2E74B5" w:themeColor="accent5" w:themeShade="BF"/>
+          <w:lang w:val="en-US"/>
+        </w:rPr>
+      </w:pPr>
+      <w:r>
+        <w:rPr>
+          <w:color w:val="2E74B5" w:themeColor="accent5" w:themeShade="BF"/>
+          <w:lang w:val="en-US"/>
+        </w:rPr>
+        <w:t xml:space="preserve">Since the coupled model is the junction of two models (elastoplastic and </w:t>
+      </w:r>
+      <w:proofErr w:type="spellStart"/>
+      <w:r>
+        <w:rPr>
+          <w:color w:val="2E74B5" w:themeColor="accent5" w:themeShade="BF"/>
+          <w:lang w:val="en-US"/>
+        </w:rPr>
+        <w:t>viscoplastic</w:t>
+      </w:r>
+      <w:proofErr w:type="spellEnd"/>
+      <w:r>
+        <w:rPr>
+          <w:color w:val="2E74B5" w:themeColor="accent5" w:themeShade="BF"/>
+          <w:lang w:val="en-US"/>
+        </w:rPr>
+        <w:t>) it is essential to present the coupled model through these models.</w:t>
+      </w:r>
+      <w:r>
+        <w:rPr>
+          <w:color w:val="2E74B5" w:themeColor="accent5" w:themeShade="BF"/>
+          <w:lang w:val="en-US"/>
+        </w:rPr>
+        <w:t xml:space="preserve"> </w:t>
+      </w:r>
+      <w:r>
+        <w:rPr>
+          <w:color w:val="2E74B5" w:themeColor="accent5" w:themeShade="BF"/>
+          <w:lang w:val="en-US"/>
+        </w:rPr>
+        <w:t>Anyway, the following details about the coupled model have been added:</w:t>
+      </w:r>
+    </w:p>
+    <w:p>
+      <w:pPr>
+        <w:rPr>
+          <w:color w:val="2E74B5" w:themeColor="accent5" w:themeShade="BF"/>
+          <w:lang w:val="en-US"/>
+        </w:rPr>
+      </w:pPr>
+      <w:r>
+        <w:rPr>
+          <w:color w:val="2E74B5" w:themeColor="accent5" w:themeShade="BF"/>
+          <w:lang w:val="en-US"/>
+        </w:rPr>
+        <w:t>“</w:t>
+      </w:r>
+      <w:r>
+        <w:rPr>
+          <w:color w:val="2E74B5" w:themeColor="accent5" w:themeShade="BF"/>
+          <w:lang w:val="en-US"/>
+        </w:rPr>
+        <w:t xml:space="preserve">An interesting aspect of this coupled model, using Drucker-Prager criterion for </w:t>
+      </w:r>
+      <w:r>
+        <w:rPr>
+          <w:position w:val="-10"/>
+        </w:rPr>
+        <w:object w:dxaOrig="240" w:dyaOrig="320" w14:anchorId="16593AD6">
+          <v:shape id="_x0000_i1049" type="#_x0000_t75" style="width:11.9pt;height:16.3pt" o:ole="">
+            <v:imagedata r:id="rId21" o:title=""/>
+          </v:shape>
+          <o:OLEObject Type="Embed" ProgID="Equation.DSMT4" ShapeID="_x0000_i1049" DrawAspect="Content" ObjectID="_1706399038" r:id="rId22"/>
+        </w:object>
+      </w:r>
+      <w:r>
+        <w:rPr>
+          <w:color w:val="2E74B5" w:themeColor="accent5" w:themeShade="BF"/>
+          <w:lang w:val="en-US"/>
+        </w:rPr>
+        <w:t xml:space="preserve"> and </w:t>
+      </w:r>
+      <w:r>
+        <w:rPr>
+          <w:position w:val="-10"/>
+        </w:rPr>
+        <w:object w:dxaOrig="380" w:dyaOrig="360" w14:anchorId="327374D8">
+          <v:shape id="_x0000_i1052" type="#_x0000_t75" style="width:18.8pt;height:18.15pt" o:ole="">
+            <v:imagedata r:id="rId23" o:title=""/>
+          </v:shape>
+          <o:OLEObject Type="Embed" ProgID="Equation.DSMT4" ShapeID="_x0000_i1052" DrawAspect="Content" ObjectID="_1706399039" r:id="rId24"/>
+        </w:object>
+      </w:r>
+      <w:r>
+        <w:rPr>
+          <w:color w:val="2E74B5" w:themeColor="accent5" w:themeShade="BF"/>
+          <w:lang w:val="en-US"/>
+        </w:rPr>
+        <w:t xml:space="preserve"> with </w:t>
+      </w:r>
+      <w:r>
+        <w:rPr>
+          <w:position w:val="-10"/>
+        </w:rPr>
+        <w:object w:dxaOrig="720" w:dyaOrig="360" w14:anchorId="287573FF">
+          <v:shape id="_x0000_i1057" type="#_x0000_t75" style="width:36.3pt;height:18.15pt" o:ole="">
+            <v:imagedata r:id="rId25" o:title=""/>
+          </v:shape>
+          <o:OLEObject Type="Embed" ProgID="Equation.DSMT4" ShapeID="_x0000_i1057" DrawAspect="Content" ObjectID="_1706399040" r:id="rId26"/>
+        </w:object>
+      </w:r>
+      <w:r>
+        <w:rPr>
+          <w:color w:val="2E74B5" w:themeColor="accent5" w:themeShade="BF"/>
+          <w:lang w:val="en-US"/>
+        </w:rPr>
+        <w:t xml:space="preserve">, is that cohesions controls the solution regime. If </w:t>
+      </w:r>
+      <w:r>
+        <w:rPr>
+          <w:position w:val="-6"/>
+        </w:rPr>
+        <w:object w:dxaOrig="700" w:dyaOrig="220" w14:anchorId="5E83D8FF">
+          <v:shape id="_x0000_i1062" type="#_x0000_t75" style="width:35.05pt;height:11.25pt" o:ole="">
+            <v:imagedata r:id="rId27" o:title=""/>
+          </v:shape>
+          <o:OLEObject Type="Embed" ProgID="Equation.DSMT4" ShapeID="_x0000_i1062" DrawAspect="Content" ObjectID="_1706399041" r:id="rId28"/>
+        </w:object>
+      </w:r>
+      <w:r>
+        <w:rPr>
+          <w:color w:val="2E74B5" w:themeColor="accent5" w:themeShade="BF"/>
+          <w:lang w:val="en-US"/>
+        </w:rPr>
+        <w:t xml:space="preserve"> and </w:t>
+      </w:r>
+      <w:r>
+        <w:rPr>
+          <w:position w:val="-6"/>
+        </w:rPr>
+        <w:object w:dxaOrig="859" w:dyaOrig="320" w14:anchorId="0BB93FFF">
+          <v:shape id="_x0000_i1067" type="#_x0000_t75" style="width:43.2pt;height:16.3pt" o:ole="">
+            <v:imagedata r:id="rId29" o:title=""/>
+          </v:shape>
+          <o:OLEObject Type="Embed" ProgID="Equation.DSMT4" ShapeID="_x0000_i1067" DrawAspect="Content" ObjectID="_1706399042" r:id="rId30"/>
+        </w:object>
+      </w:r>
+      <w:r>
+        <w:rPr>
+          <w:color w:val="2E74B5" w:themeColor="accent5" w:themeShade="BF"/>
+          <w:lang w:val="en-US"/>
+        </w:rPr>
+        <w:t xml:space="preserve"> the solution is purely elastic. If only </w:t>
+      </w:r>
+      <w:r>
+        <w:rPr>
+          <w:position w:val="-6"/>
+        </w:rPr>
+        <w:object w:dxaOrig="700" w:dyaOrig="220" w14:anchorId="18CFD100">
+          <v:shape id="_x0000_i1072" type="#_x0000_t75" style="width:35.05pt;height:11.25pt" o:ole="">
+            <v:imagedata r:id="rId31" o:title=""/>
+          </v:shape>
+          <o:OLEObject Type="Embed" ProgID="Equation.DSMT4" ShapeID="_x0000_i1072" DrawAspect="Content" ObjectID="_1706399043" r:id="rId32"/>
+        </w:object>
+      </w:r>
+      <w:r>
+        <w:rPr>
+          <w:color w:val="2E74B5" w:themeColor="accent5" w:themeShade="BF"/>
+          <w:lang w:val="en-US"/>
+        </w:rPr>
+        <w:t xml:space="preserve"> we have a purely </w:t>
+      </w:r>
+      <w:proofErr w:type="spellStart"/>
+      <w:r>
+        <w:rPr>
+          <w:color w:val="2E74B5" w:themeColor="accent5" w:themeShade="BF"/>
+          <w:lang w:val="en-US"/>
+        </w:rPr>
+        <w:t>elastoviscoplastic</w:t>
+      </w:r>
+      <w:proofErr w:type="spellEnd"/>
+      <w:r>
+        <w:rPr>
+          <w:color w:val="2E74B5" w:themeColor="accent5" w:themeShade="BF"/>
+          <w:lang w:val="en-US"/>
+        </w:rPr>
+        <w:t xml:space="preserve"> </w:t>
+      </w:r>
+      <w:proofErr w:type="spellStart"/>
+      <w:r>
+        <w:rPr>
+          <w:color w:val="2E74B5" w:themeColor="accent5" w:themeShade="BF"/>
+          <w:lang w:val="en-US"/>
+        </w:rPr>
+        <w:t>soltuion</w:t>
+      </w:r>
+      <w:proofErr w:type="spellEnd"/>
+      <w:r>
+        <w:rPr>
+          <w:color w:val="2E74B5" w:themeColor="accent5" w:themeShade="BF"/>
+          <w:lang w:val="en-US"/>
+        </w:rPr>
+        <w:t xml:space="preserve">, and if only </w:t>
+      </w:r>
+      <w:r>
+        <w:rPr>
+          <w:position w:val="-6"/>
+        </w:rPr>
+        <w:object w:dxaOrig="859" w:dyaOrig="320" w14:anchorId="02678643">
+          <v:shape id="_x0000_i1077" type="#_x0000_t75" style="width:43.2pt;height:16.3pt" o:ole="">
+            <v:imagedata r:id="rId33" o:title=""/>
+          </v:shape>
+          <o:OLEObject Type="Embed" ProgID="Equation.DSMT4" ShapeID="_x0000_i1077" DrawAspect="Content" ObjectID="_1706399044" r:id="rId34"/>
+        </w:object>
+      </w:r>
+      <w:r>
+        <w:rPr>
+          <w:color w:val="2E74B5" w:themeColor="accent5" w:themeShade="BF"/>
+          <w:lang w:val="en-US"/>
+        </w:rPr>
+        <w:t xml:space="preserve"> we have a purely elastoplastic solution.</w:t>
+      </w:r>
+      <w:r>
+        <w:rPr>
+          <w:color w:val="2E74B5" w:themeColor="accent5" w:themeShade="BF"/>
+          <w:lang w:val="en-US"/>
+        </w:rPr>
+        <w:t>”</w:t>
+      </w:r>
+    </w:p>
+    <w:p>
+      <w:pPr>
+        <w:rPr>
+          <w:color w:val="ED7D31" w:themeColor="accent2"/>
+          <w:lang w:val="en-US"/>
+        </w:rPr>
+      </w:pPr>
+      <w:r>
+        <w:rPr>
+          <w:color w:val="ED7D31" w:themeColor="accent2"/>
+          <w:lang w:val="en-US"/>
+        </w:rPr>
+        <w:t xml:space="preserve">“In </w:t>
+      </w:r>
+      <w:proofErr w:type="spellStart"/>
+      <w:r>
+        <w:rPr>
+          <w:color w:val="ED7D31" w:themeColor="accent2"/>
+          <w:lang w:val="en-US"/>
+        </w:rPr>
+        <w:t>elastoplasticity</w:t>
+      </w:r>
+      <w:proofErr w:type="spellEnd"/>
+      <w:r>
+        <w:rPr>
+          <w:color w:val="ED7D31" w:themeColor="accent2"/>
+          <w:lang w:val="en-US"/>
+        </w:rPr>
+        <w:t xml:space="preserve">, time is just a pseudo-parameter to mark the load history and control the incremental solution, but it does not influence the constitutive relationship. In coupled algorithm, </w:t>
+      </w:r>
+      <w:proofErr w:type="spellStart"/>
+      <w:r>
+        <w:rPr>
+          <w:color w:val="ED7D31" w:themeColor="accent2"/>
+          <w:lang w:val="en-US"/>
+        </w:rPr>
+        <w:t>elastoplasticity</w:t>
+      </w:r>
+      <w:proofErr w:type="spellEnd"/>
+      <w:r>
+        <w:rPr>
+          <w:color w:val="ED7D31" w:themeColor="accent2"/>
+          <w:lang w:val="en-US"/>
+        </w:rPr>
+        <w:t xml:space="preserve"> becomes time-dependent since </w:t>
+      </w:r>
+      <w:proofErr w:type="spellStart"/>
+      <w:r>
+        <w:rPr>
+          <w:color w:val="ED7D31" w:themeColor="accent2"/>
+          <w:lang w:val="en-US"/>
+        </w:rPr>
+        <w:t>viscoplasticity</w:t>
+      </w:r>
+      <w:proofErr w:type="spellEnd"/>
+      <w:r>
+        <w:rPr>
+          <w:color w:val="ED7D31" w:themeColor="accent2"/>
+          <w:lang w:val="en-US"/>
+        </w:rPr>
+        <w:t xml:space="preserve"> is time-dependent.”</w:t>
+      </w:r>
+    </w:p>
+    <w:p>
+      <w:pPr>
+        <w:rPr>
+          <w:color w:val="ED7D31" w:themeColor="accent2"/>
+          <w:lang w:val="en-US"/>
+        </w:rPr>
+      </w:pPr>
+      <w:r>
+        <w:rPr>
+          <w:color w:val="ED7D31" w:themeColor="accent2"/>
+          <w:lang w:val="en-US"/>
+        </w:rPr>
+        <w:t xml:space="preserve">“As </w:t>
+      </w:r>
+      <w:proofErr w:type="spellStart"/>
+      <w:r>
+        <w:rPr>
+          <w:color w:val="ED7D31" w:themeColor="accent2"/>
+          <w:lang w:val="en-US"/>
+        </w:rPr>
+        <w:t>viscoplasticity</w:t>
+      </w:r>
+      <w:proofErr w:type="spellEnd"/>
+      <w:r>
+        <w:rPr>
+          <w:color w:val="ED7D31" w:themeColor="accent2"/>
+          <w:lang w:val="en-US"/>
+        </w:rPr>
+        <w:t xml:space="preserve"> is integrated through a semi-implicit rule in which all variables are calculated with known stresses (from </w:t>
+      </w:r>
+      <w:proofErr w:type="spellStart"/>
+      <w:r>
+        <w:rPr>
+          <w:color w:val="ED7D31" w:themeColor="accent2"/>
+          <w:lang w:val="en-US"/>
+        </w:rPr>
+        <w:t>substep</w:t>
+      </w:r>
+      <w:proofErr w:type="spellEnd"/>
+      <w:r>
+        <w:rPr>
+          <w:color w:val="ED7D31" w:themeColor="accent2"/>
+          <w:lang w:val="en-US"/>
+        </w:rPr>
+        <w:t xml:space="preserve"> n), the </w:t>
+      </w:r>
+      <w:proofErr w:type="spellStart"/>
+      <w:r>
+        <w:rPr>
+          <w:color w:val="ED7D31" w:themeColor="accent2"/>
+          <w:lang w:val="en-US"/>
+        </w:rPr>
+        <w:t>viscoplastic</w:t>
+      </w:r>
+      <w:proofErr w:type="spellEnd"/>
+      <w:r>
+        <w:rPr>
+          <w:color w:val="ED7D31" w:themeColor="accent2"/>
+          <w:lang w:val="en-US"/>
+        </w:rPr>
+        <w:t xml:space="preserve"> strain increment is calculated first. Subsequently, it is </w:t>
+      </w:r>
+      <w:proofErr w:type="spellStart"/>
+      <w:r>
+        <w:rPr>
+          <w:color w:val="ED7D31" w:themeColor="accent2"/>
+          <w:lang w:val="en-US"/>
+        </w:rPr>
+        <w:t>descounted</w:t>
+      </w:r>
+      <w:proofErr w:type="spellEnd"/>
+      <w:r>
+        <w:rPr>
+          <w:color w:val="ED7D31" w:themeColor="accent2"/>
+          <w:lang w:val="en-US"/>
+        </w:rPr>
+        <w:t xml:space="preserve"> from the total strain increment of the elastic predictor in the </w:t>
+      </w:r>
+      <w:proofErr w:type="spellStart"/>
+      <w:r>
+        <w:rPr>
+          <w:color w:val="ED7D31" w:themeColor="accent2"/>
+          <w:lang w:val="en-US"/>
+        </w:rPr>
+        <w:t>elastoplasticity</w:t>
+      </w:r>
+      <w:proofErr w:type="spellEnd"/>
+      <w:r>
+        <w:rPr>
+          <w:color w:val="ED7D31" w:themeColor="accent2"/>
+          <w:lang w:val="en-US"/>
+        </w:rPr>
+        <w:t xml:space="preserve"> algorithm. This is the correct sequence for the coupling, since </w:t>
+      </w:r>
+      <w:proofErr w:type="spellStart"/>
+      <w:r>
+        <w:rPr>
+          <w:color w:val="ED7D31" w:themeColor="accent2"/>
+          <w:lang w:val="en-US"/>
+        </w:rPr>
+        <w:t>elastoplasticity</w:t>
+      </w:r>
+      <w:proofErr w:type="spellEnd"/>
+      <w:r>
+        <w:rPr>
+          <w:color w:val="ED7D31" w:themeColor="accent2"/>
+          <w:lang w:val="en-US"/>
+        </w:rPr>
+        <w:t xml:space="preserve"> algorithm update the stress state for </w:t>
+      </w:r>
+      <w:proofErr w:type="spellStart"/>
+      <w:r>
+        <w:rPr>
+          <w:color w:val="ED7D31" w:themeColor="accent2"/>
+          <w:lang w:val="en-US"/>
+        </w:rPr>
+        <w:t>substep</w:t>
+      </w:r>
+      <w:proofErr w:type="spellEnd"/>
+      <w:r>
+        <w:rPr>
+          <w:color w:val="ED7D31" w:themeColor="accent2"/>
+          <w:lang w:val="en-US"/>
+        </w:rPr>
+        <w:t xml:space="preserve"> $n+1$ in order verify the criterion </w:t>
+      </w:r>
+      <w:r>
+        <w:rPr>
+          <w:color w:val="ED7D31" w:themeColor="accent2"/>
+          <w:position w:val="-12"/>
+        </w:rPr>
+        <w:object w:dxaOrig="800" w:dyaOrig="360" w14:anchorId="0039030C">
+          <v:shape id="_x0000_i1081" type="#_x0000_t75" style="width:40.05pt;height:18.15pt" o:ole="">
+            <v:imagedata r:id="rId35" o:title=""/>
+          </v:shape>
+          <o:OLEObject Type="Embed" ProgID="Equation.DSMT4" ShapeID="_x0000_i1081" DrawAspect="Content" ObjectID="_1706399045" r:id="rId36"/>
+        </w:object>
+      </w:r>
+      <w:r>
+        <w:rPr>
+          <w:color w:val="ED7D31" w:themeColor="accent2"/>
+          <w:lang w:val="en-US"/>
+        </w:rPr>
+        <w:t xml:space="preserve">. If the plastic strain were calculated </w:t>
+      </w:r>
+      <w:r>
+        <w:rPr>
+          <w:color w:val="ED7D31" w:themeColor="accent2"/>
+          <w:lang w:val="en-US"/>
+        </w:rPr>
+        <w:t>before</w:t>
+      </w:r>
+      <w:r>
+        <w:rPr>
+          <w:color w:val="ED7D31" w:themeColor="accent2"/>
+          <w:lang w:val="en-US"/>
+        </w:rPr>
+        <w:t xml:space="preserve"> the </w:t>
+      </w:r>
+      <w:proofErr w:type="spellStart"/>
+      <w:r>
+        <w:rPr>
+          <w:color w:val="ED7D31" w:themeColor="accent2"/>
+          <w:lang w:val="en-US"/>
+        </w:rPr>
+        <w:t>viscoplastic</w:t>
+      </w:r>
+      <w:proofErr w:type="spellEnd"/>
+      <w:r>
+        <w:rPr>
+          <w:color w:val="ED7D31" w:themeColor="accent2"/>
+          <w:lang w:val="en-US"/>
+        </w:rPr>
+        <w:t xml:space="preserve"> strain, the criterion </w:t>
+      </w:r>
+      <w:r>
+        <w:rPr>
+          <w:color w:val="ED7D31" w:themeColor="accent2"/>
+          <w:position w:val="-12"/>
+        </w:rPr>
+        <w:object w:dxaOrig="800" w:dyaOrig="360" w14:anchorId="2636A6CC">
+          <v:shape id="_x0000_i1082" type="#_x0000_t75" style="width:40.05pt;height:18.15pt" o:ole="">
+            <v:imagedata r:id="rId37" o:title=""/>
+          </v:shape>
+          <o:OLEObject Type="Embed" ProgID="Equation.DSMT4" ShapeID="_x0000_i1082" DrawAspect="Content" ObjectID="_1706399046" r:id="rId38"/>
+        </w:object>
+      </w:r>
+      <w:r>
+        <w:rPr>
+          <w:color w:val="ED7D31" w:themeColor="accent2"/>
+          <w:lang w:val="en-US"/>
+        </w:rPr>
+        <w:t xml:space="preserve">. </w:t>
+      </w:r>
+    </w:p>
+    <w:p>
+      <w:pPr>
+        <w:rPr>
+          <w:color w:val="2E74B5" w:themeColor="accent5" w:themeShade="BF"/>
+          <w:lang w:val="en-US"/>
+        </w:rPr>
+      </w:pPr>
+    </w:p>
+    <w:p>
+      <w:pPr>
+        <w:rPr>
+          <w:color w:val="2E74B5" w:themeColor="accent5" w:themeShade="BF"/>
         </w:rPr>
       </w:pPr>
       <w:r>
@@ -1567,21 +2005,7 @@
         <w:rPr>
           <w:color w:val="2E74B5" w:themeColor="accent5" w:themeShade="BF"/>
         </w:rPr>
-        <w:t xml:space="preserve"> é útil o acoplamento no caso de túneis? Quando faz uma escavação o modelo VP a resposta instantânea é </w:t>
-      </w:r>
-      <w:proofErr w:type="gramStart"/>
-      <w:r>
-        <w:rPr>
-          <w:color w:val="2E74B5" w:themeColor="accent5" w:themeShade="BF"/>
-        </w:rPr>
-        <w:t>elástico</w:t>
-      </w:r>
-      <w:proofErr w:type="gramEnd"/>
-      <w:r>
-        <w:rPr>
-          <w:color w:val="2E74B5" w:themeColor="accent5" w:themeShade="BF"/>
-        </w:rPr>
-        <w:t>. Isso não é captado pelo modelo só VP. Então é importante acoplar. Colocar uma frase com isso.</w:t>
+        <w:t xml:space="preserve"> é útil o acoplamento no caso de túneis? Quando faz uma escavação o modelo VP a resposta instantânea é elástico. Isso não é captado pelo modelo só VP. Então é importante acoplar. Colocar uma frase com isso.</w:t>
       </w:r>
     </w:p>
     <w:p>
@@ -1632,21 +2056,7 @@
         <w:rPr>
           <w:color w:val="2E74B5" w:themeColor="accent5" w:themeShade="BF"/>
         </w:rPr>
-        <w:t>[</w:t>
-      </w:r>
-      <w:proofErr w:type="gramStart"/>
-      <w:r>
-        <w:rPr>
-          <w:color w:val="2E74B5" w:themeColor="accent5" w:themeShade="BF"/>
-        </w:rPr>
-        <w:t>é</w:t>
-      </w:r>
-      <w:proofErr w:type="gramEnd"/>
-      <w:r>
-        <w:rPr>
-          <w:color w:val="2E74B5" w:themeColor="accent5" w:themeShade="BF"/>
-        </w:rPr>
-        <w:t xml:space="preserve"> mas em geral separado]</w:t>
+        <w:t>[é mas em geral separado]</w:t>
       </w:r>
       <w:r>
         <w:t>. O acoplamento desses dois métodos também é apresentado em várias literaturas como também mencionado pelos autores</w:t>
@@ -1686,16 +2096,8 @@
         <w:rPr>
           <w:color w:val="2E74B5" w:themeColor="accent5" w:themeShade="BF"/>
         </w:rPr>
-        <w:t xml:space="preserve">Na literatura tem soluções analíticas, </w:t>
-      </w:r>
-      <w:proofErr w:type="gramStart"/>
-      <w:r>
-        <w:rPr>
-          <w:color w:val="2E74B5" w:themeColor="accent5" w:themeShade="BF"/>
-        </w:rPr>
-        <w:t>numéricas</w:t>
-      </w:r>
-      <w:proofErr w:type="gramEnd"/>
+        <w:t>Na literatura tem soluções analíticas, numéricas</w:t>
+      </w:r>
       <w:r>
         <w:rPr>
           <w:color w:val="2E74B5" w:themeColor="accent5" w:themeShade="BF"/>
@@ -1806,73 +2208,96 @@
     <w:p>
       <w:pPr>
         <w:rPr>
-          <w:color w:val="2E74B5" w:themeColor="accent5" w:themeShade="BF"/>
-        </w:rPr>
-      </w:pPr>
-    </w:p>
-    <w:p>
-      <w:pPr>
-        <w:rPr>
-          <w:color w:val="2E74B5" w:themeColor="accent5" w:themeShade="BF"/>
-        </w:rPr>
-      </w:pPr>
-    </w:p>
-    <w:p>
-      <w:r>
-        <w:rPr>
-          <w:color w:val="2E74B5" w:themeColor="accent5" w:themeShade="BF"/>
-        </w:rPr>
-        <w:t xml:space="preserve">[a formulação pode considerar, mas não foi utilizado esse aspecto na </w:t>
-      </w:r>
-      <w:proofErr w:type="spellStart"/>
-      <w:proofErr w:type="gramStart"/>
-      <w:r>
-        <w:rPr>
-          <w:color w:val="2E74B5" w:themeColor="accent5" w:themeShade="BF"/>
-        </w:rPr>
-        <w:t>analise</w:t>
-      </w:r>
-      <w:proofErr w:type="spellEnd"/>
-      <w:proofErr w:type="gramEnd"/>
-      <w:r>
-        <w:rPr>
-          <w:color w:val="2E74B5" w:themeColor="accent5" w:themeShade="BF"/>
-        </w:rPr>
-        <w:t xml:space="preserve">. Ou seja, foi desprezado nos </w:t>
-      </w:r>
-      <w:r>
-        <w:rPr>
-          <w:color w:val="2E74B5" w:themeColor="accent5" w:themeShade="BF"/>
-        </w:rPr>
-        <w:t>exemplos usados</w:t>
-      </w:r>
-      <w:r>
-        <w:rPr>
-          <w:color w:val="2E74B5" w:themeColor="accent5" w:themeShade="BF"/>
-        </w:rPr>
-        <w:t>]</w:t>
-      </w:r>
-      <w:r>
-        <w:t>.</w:t>
-      </w:r>
-    </w:p>
-    <w:p>
-      <w:pPr>
-        <w:rPr>
-          <w:color w:val="2E74B5" w:themeColor="accent5" w:themeShade="BF"/>
-        </w:rPr>
-      </w:pPr>
-      <w:r>
-        <w:rPr>
-          <w:color w:val="2E74B5" w:themeColor="accent5" w:themeShade="BF"/>
-        </w:rPr>
-        <w:t>Sim daria para falar que a matriz constitutiva quando não associativo será assimétrica. Exigindo um solver assimétrico.</w:t>
-      </w:r>
-      <w:r>
-        <w:rPr>
-          <w:color w:val="2E74B5" w:themeColor="accent5" w:themeShade="BF"/>
-        </w:rPr>
-        <w:t xml:space="preserve"> Posso citar os artigos sugeridos.</w:t>
+          <w:color w:val="ED7D31" w:themeColor="accent2"/>
+          <w:lang w:val="en-US"/>
+        </w:rPr>
+      </w:pPr>
+      <w:r>
+        <w:rPr>
+          <w:color w:val="ED7D31" w:themeColor="accent2"/>
+          <w:lang w:val="en-US"/>
+        </w:rPr>
+        <w:t>The effect of dilation is considered in the algorithm.</w:t>
+      </w:r>
+      <w:r>
+        <w:rPr>
+          <w:color w:val="ED7D31" w:themeColor="accent2"/>
+          <w:lang w:val="en-US"/>
+        </w:rPr>
+        <w:t xml:space="preserve"> About the non-symmetric solver, it was added:</w:t>
+      </w:r>
+    </w:p>
+    <w:p>
+      <w:pPr>
+        <w:rPr>
+          <w:color w:val="ED7D31" w:themeColor="accent2"/>
+          <w:lang w:val="en-US"/>
+        </w:rPr>
+      </w:pPr>
+      <w:r>
+        <w:rPr>
+          <w:color w:val="ED7D31" w:themeColor="accent2"/>
+          <w:lang w:val="en-US"/>
+        </w:rPr>
+        <w:t>“</w:t>
+      </w:r>
+      <w:r>
+        <w:rPr>
+          <w:color w:val="ED7D31" w:themeColor="accent2"/>
+          <w:lang w:val="en-US"/>
+        </w:rPr>
+        <w:t>Updating the constitutive modulus requires the assembly of the global stiffness matrix at each global equilibrium iteration, which has a computational cost for large systems. Furthermore, in unassociated plasticity, the constitutive modulus is not symmetric, and its update leads to a non-symmetric global stiffness matrix, requiring a non-symmetric solver for the global equilibrium iterations. Con</w:t>
+      </w:r>
+      <w:r>
+        <w:rPr>
+          <w:color w:val="ED7D31" w:themeColor="accent2"/>
+          <w:lang w:val="en-US"/>
+        </w:rPr>
+        <w:t>s</w:t>
+      </w:r>
+      <w:r>
+        <w:rPr>
+          <w:color w:val="ED7D31" w:themeColor="accent2"/>
+          <w:lang w:val="en-US"/>
+        </w:rPr>
+        <w:t xml:space="preserve">titutive module </w:t>
+      </w:r>
+      <w:proofErr w:type="spellStart"/>
+      <w:r>
+        <w:rPr>
+          <w:color w:val="ED7D31" w:themeColor="accent2"/>
+          <w:lang w:val="en-US"/>
+        </w:rPr>
+        <w:t>symmetrization</w:t>
+      </w:r>
+      <w:proofErr w:type="spellEnd"/>
+      <w:r>
+        <w:rPr>
+          <w:color w:val="ED7D31" w:themeColor="accent2"/>
+          <w:lang w:val="en-US"/>
+        </w:rPr>
+        <w:t xml:space="preserve"> techniques, as in </w:t>
+      </w:r>
+      <w:r>
+        <w:rPr>
+          <w:color w:val="ED7D31" w:themeColor="accent2"/>
+          <w:lang w:val="en-US"/>
+        </w:rPr>
+        <w:t>Deb et al. (2013),</w:t>
+      </w:r>
+      <w:r>
+        <w:rPr>
+          <w:color w:val="ED7D31" w:themeColor="accent2"/>
+          <w:lang w:val="en-US"/>
+        </w:rPr>
+        <w:t xml:space="preserve"> also can be used. However, the algorithm converges even not updating the constitutive modulus. ANSYS has the non-symmetric solver, but due the computational costs, this update is optional.</w:t>
+      </w:r>
+      <w:r>
+        <w:rPr>
+          <w:color w:val="ED7D31" w:themeColor="accent2"/>
+          <w:lang w:val="en-US"/>
+        </w:rPr>
+        <w:t>”</w:t>
       </w:r>
     </w:p>
     <w:p>
@@ -1912,60 +2337,116 @@
     <w:p>
       <w:pPr>
         <w:rPr>
-          <w:color w:val="2E74B5" w:themeColor="accent5" w:themeShade="BF"/>
-        </w:rPr>
-      </w:pPr>
-      <w:r>
-        <w:rPr>
-          <w:color w:val="2E74B5" w:themeColor="accent5" w:themeShade="BF"/>
-        </w:rPr>
-        <w:t xml:space="preserve">Sim serão dependentes devido </w:t>
-      </w:r>
-      <w:proofErr w:type="spellStart"/>
-      <w:r>
-        <w:rPr>
-          <w:color w:val="2E74B5" w:themeColor="accent5" w:themeShade="BF"/>
-        </w:rPr>
-        <w:t>a</w:t>
-      </w:r>
-      <w:proofErr w:type="spellEnd"/>
-      <w:r>
-        <w:rPr>
-          <w:color w:val="2E74B5" w:themeColor="accent5" w:themeShade="BF"/>
-        </w:rPr>
-        <w:t xml:space="preserve"> parcela </w:t>
-      </w:r>
-      <w:proofErr w:type="spellStart"/>
-      <w:r>
-        <w:rPr>
-          <w:color w:val="2E74B5" w:themeColor="accent5" w:themeShade="BF"/>
-        </w:rPr>
-        <w:t>viscoplástica</w:t>
-      </w:r>
-      <w:proofErr w:type="spellEnd"/>
-      <w:r>
-        <w:rPr>
-          <w:color w:val="2E74B5" w:themeColor="accent5" w:themeShade="BF"/>
-        </w:rPr>
-        <w:t xml:space="preserve">. Não sei o que fazer quanto </w:t>
-      </w:r>
-      <w:r>
-        <w:rPr>
-          <w:color w:val="2E74B5" w:themeColor="accent5" w:themeShade="BF"/>
-        </w:rPr>
-        <w:t>à</w:t>
-      </w:r>
-      <w:r>
-        <w:rPr>
-          <w:color w:val="2E74B5" w:themeColor="accent5" w:themeShade="BF"/>
-        </w:rPr>
-        <w:t xml:space="preserve"> equação de equilíbrio de momentum.</w:t>
-      </w:r>
-      <w:r>
-        <w:rPr>
-          <w:color w:val="2E74B5" w:themeColor="accent5" w:themeShade="BF"/>
-        </w:rPr>
-        <w:t xml:space="preserve"> Comentar a solução do sistema global.</w:t>
+          <w:color w:val="ED7D31" w:themeColor="accent2"/>
+          <w:lang w:val="en-US"/>
+        </w:rPr>
+      </w:pPr>
+      <w:r>
+        <w:rPr>
+          <w:color w:val="ED7D31" w:themeColor="accent2"/>
+          <w:lang w:val="en-US"/>
+        </w:rPr>
+        <w:t xml:space="preserve">This is a pertinent question. To make the sequence clear, the following paragraph has been </w:t>
+      </w:r>
+      <w:r>
+        <w:rPr>
+          <w:color w:val="ED7D31" w:themeColor="accent2"/>
+          <w:lang w:val="en-US"/>
+        </w:rPr>
+        <w:t>added</w:t>
+      </w:r>
+      <w:r>
+        <w:rPr>
+          <w:color w:val="ED7D31" w:themeColor="accent2"/>
+          <w:lang w:val="en-US"/>
+        </w:rPr>
+        <w:t xml:space="preserve">: </w:t>
+      </w:r>
+    </w:p>
+    <w:p>
+      <w:pPr>
+        <w:rPr>
+          <w:color w:val="2E74B5" w:themeColor="accent5" w:themeShade="BF"/>
+          <w:lang w:val="en-US"/>
+        </w:rPr>
+      </w:pPr>
+    </w:p>
+    <w:p>
+      <w:pPr>
+        <w:rPr>
+          <w:color w:val="ED7D31" w:themeColor="accent2"/>
+          <w:lang w:val="en-US"/>
+        </w:rPr>
+      </w:pPr>
+      <w:r>
+        <w:rPr>
+          <w:color w:val="ED7D31" w:themeColor="accent2"/>
+          <w:lang w:val="en-US"/>
+        </w:rPr>
+        <w:lastRenderedPageBreak/>
+        <w:t>“</w:t>
+      </w:r>
+      <w:r>
+        <w:rPr>
+          <w:color w:val="ED7D31" w:themeColor="accent2"/>
+          <w:lang w:val="en-US"/>
+        </w:rPr>
+        <w:t xml:space="preserve">In </w:t>
+      </w:r>
+      <w:proofErr w:type="spellStart"/>
+      <w:r>
+        <w:rPr>
+          <w:color w:val="ED7D31" w:themeColor="accent2"/>
+          <w:lang w:val="en-US"/>
+        </w:rPr>
+        <w:t>elastoplasticity</w:t>
+      </w:r>
+      <w:proofErr w:type="spellEnd"/>
+      <w:r>
+        <w:rPr>
+          <w:color w:val="ED7D31" w:themeColor="accent2"/>
+          <w:lang w:val="en-US"/>
+        </w:rPr>
+        <w:t xml:space="preserve">, time is just a pseudo-parameter to mark the load history and control the incremental solution, but it does not influence the constitutive relationship. In coupled algorithm, </w:t>
+      </w:r>
+      <w:proofErr w:type="spellStart"/>
+      <w:r>
+        <w:rPr>
+          <w:color w:val="ED7D31" w:themeColor="accent2"/>
+          <w:lang w:val="en-US"/>
+        </w:rPr>
+        <w:t>elastoplasticity</w:t>
+      </w:r>
+      <w:proofErr w:type="spellEnd"/>
+      <w:r>
+        <w:rPr>
+          <w:color w:val="ED7D31" w:themeColor="accent2"/>
+          <w:lang w:val="en-US"/>
+        </w:rPr>
+        <w:t xml:space="preserve"> becomes time-dependent since </w:t>
+      </w:r>
+      <w:proofErr w:type="spellStart"/>
+      <w:r>
+        <w:rPr>
+          <w:color w:val="ED7D31" w:themeColor="accent2"/>
+          <w:lang w:val="en-US"/>
+        </w:rPr>
+        <w:t>viscoplasticity</w:t>
+      </w:r>
+      <w:proofErr w:type="spellEnd"/>
+      <w:r>
+        <w:rPr>
+          <w:color w:val="ED7D31" w:themeColor="accent2"/>
+          <w:lang w:val="en-US"/>
+        </w:rPr>
+        <w:t xml:space="preserve"> is time-dependent.</w:t>
+      </w:r>
+      <w:r>
+        <w:rPr>
+          <w:color w:val="ED7D31" w:themeColor="accent2"/>
+          <w:lang w:val="en-US"/>
+        </w:rPr>
+        <w:t>”</w:t>
       </w:r>
     </w:p>
     <w:p>
@@ -1997,83 +2478,218 @@
     <w:p>
       <w:pPr>
         <w:rPr>
-          <w:color w:val="2E74B5" w:themeColor="accent5" w:themeShade="BF"/>
-        </w:rPr>
-      </w:pPr>
-      <w:r>
-        <w:rPr>
-          <w:color w:val="2E74B5" w:themeColor="accent5" w:themeShade="BF"/>
-        </w:rPr>
-        <w:lastRenderedPageBreak/>
-        <w:t xml:space="preserve">Aqui tem que ser dito que é </w:t>
-      </w:r>
-      <w:proofErr w:type="spellStart"/>
-      <w:r>
-        <w:rPr>
-          <w:color w:val="2E74B5" w:themeColor="accent5" w:themeShade="BF"/>
-        </w:rPr>
-        <w:t>descontato</w:t>
-      </w:r>
-      <w:proofErr w:type="spellEnd"/>
-      <w:r>
-        <w:rPr>
-          <w:color w:val="2E74B5" w:themeColor="accent5" w:themeShade="BF"/>
-        </w:rPr>
-        <w:t xml:space="preserve"> primeiro pois o </w:t>
-      </w:r>
-      <w:proofErr w:type="spellStart"/>
-      <w:r>
-        <w:rPr>
-          <w:color w:val="2E74B5" w:themeColor="accent5" w:themeShade="BF"/>
-        </w:rPr>
-        <w:t>vp</w:t>
-      </w:r>
-      <w:proofErr w:type="spellEnd"/>
-      <w:r>
-        <w:rPr>
-          <w:color w:val="2E74B5" w:themeColor="accent5" w:themeShade="BF"/>
-        </w:rPr>
-        <w:t xml:space="preserve"> é um esquema de integração </w:t>
-      </w:r>
-      <w:proofErr w:type="spellStart"/>
-      <w:r>
-        <w:rPr>
-          <w:color w:val="2E74B5" w:themeColor="accent5" w:themeShade="BF"/>
-        </w:rPr>
-        <w:t>semi-implicito</w:t>
-      </w:r>
-      <w:proofErr w:type="spellEnd"/>
-      <w:r>
-        <w:rPr>
-          <w:color w:val="2E74B5" w:themeColor="accent5" w:themeShade="BF"/>
-        </w:rPr>
-        <w:t xml:space="preserve"> onde todas as variáveis são conhecidas no passo anterior. E ele é descontado diretamente do preditor elástico da parte </w:t>
-      </w:r>
-      <w:proofErr w:type="spellStart"/>
-      <w:r>
-        <w:rPr>
-          <w:color w:val="2E74B5" w:themeColor="accent5" w:themeShade="BF"/>
-        </w:rPr>
-        <w:t>elastopl</w:t>
-      </w:r>
-      <w:r>
-        <w:rPr>
-          <w:color w:val="2E74B5" w:themeColor="accent5" w:themeShade="BF"/>
-        </w:rPr>
-        <w:t>ástica</w:t>
-      </w:r>
-      <w:proofErr w:type="spellEnd"/>
-      <w:r>
-        <w:rPr>
-          <w:color w:val="2E74B5" w:themeColor="accent5" w:themeShade="BF"/>
-        </w:rPr>
-        <w:t>. Explicação na linha 295</w:t>
-      </w:r>
-      <w:r>
-        <w:rPr>
-          <w:color w:val="2E74B5" w:themeColor="accent5" w:themeShade="BF"/>
-        </w:rPr>
-        <w:t>.</w:t>
+          <w:color w:val="ED7D31" w:themeColor="accent2"/>
+          <w:lang w:val="en-US"/>
+        </w:rPr>
+      </w:pPr>
+      <w:r>
+        <w:rPr>
+          <w:color w:val="ED7D31" w:themeColor="accent2"/>
+          <w:lang w:val="en-US"/>
+        </w:rPr>
+        <w:t xml:space="preserve">This is a pertinent question. To make the sequence clear, the following paragraph has been modified: </w:t>
+      </w:r>
+    </w:p>
+    <w:p>
+      <w:pPr>
+        <w:rPr>
+          <w:color w:val="ED7D31" w:themeColor="accent2"/>
+          <w:lang w:val="en-US"/>
+        </w:rPr>
+      </w:pPr>
+      <w:r>
+        <w:rPr>
+          <w:color w:val="ED7D31" w:themeColor="accent2"/>
+          <w:lang w:val="en-US"/>
+        </w:rPr>
+        <w:t>“</w:t>
+      </w:r>
+      <w:r>
+        <w:rPr>
+          <w:color w:val="ED7D31" w:themeColor="accent2"/>
+          <w:lang w:val="en-US"/>
+        </w:rPr>
+        <w:t xml:space="preserve">As </w:t>
+      </w:r>
+      <w:proofErr w:type="spellStart"/>
+      <w:r>
+        <w:rPr>
+          <w:color w:val="ED7D31" w:themeColor="accent2"/>
+          <w:lang w:val="en-US"/>
+        </w:rPr>
+        <w:t>viscoplasticity</w:t>
+      </w:r>
+      <w:proofErr w:type="spellEnd"/>
+      <w:r>
+        <w:rPr>
+          <w:color w:val="ED7D31" w:themeColor="accent2"/>
+          <w:lang w:val="en-US"/>
+        </w:rPr>
+        <w:t xml:space="preserve"> is integrated through a semi-implicit rule in which all variables are calculated with known stresses (from </w:t>
+      </w:r>
+      <w:proofErr w:type="spellStart"/>
+      <w:r>
+        <w:rPr>
+          <w:color w:val="ED7D31" w:themeColor="accent2"/>
+          <w:lang w:val="en-US"/>
+        </w:rPr>
+        <w:t>substep</w:t>
+      </w:r>
+      <w:proofErr w:type="spellEnd"/>
+      <w:r>
+        <w:rPr>
+          <w:color w:val="ED7D31" w:themeColor="accent2"/>
+          <w:lang w:val="en-US"/>
+        </w:rPr>
+        <w:t xml:space="preserve"> n), the </w:t>
+      </w:r>
+      <w:proofErr w:type="spellStart"/>
+      <w:r>
+        <w:rPr>
+          <w:color w:val="ED7D31" w:themeColor="accent2"/>
+          <w:lang w:val="en-US"/>
+        </w:rPr>
+        <w:t>viscoplastic</w:t>
+      </w:r>
+      <w:proofErr w:type="spellEnd"/>
+      <w:r>
+        <w:rPr>
+          <w:color w:val="ED7D31" w:themeColor="accent2"/>
+          <w:lang w:val="en-US"/>
+        </w:rPr>
+        <w:t xml:space="preserve"> strain increment is calculated first. Subsequently, it is </w:t>
+      </w:r>
+      <w:proofErr w:type="spellStart"/>
+      <w:r>
+        <w:rPr>
+          <w:color w:val="ED7D31" w:themeColor="accent2"/>
+          <w:lang w:val="en-US"/>
+        </w:rPr>
+        <w:t>descounted</w:t>
+      </w:r>
+      <w:proofErr w:type="spellEnd"/>
+      <w:r>
+        <w:rPr>
+          <w:color w:val="ED7D31" w:themeColor="accent2"/>
+          <w:lang w:val="en-US"/>
+        </w:rPr>
+        <w:t xml:space="preserve"> from the total strain increment of the elastic predictor in the </w:t>
+      </w:r>
+      <w:proofErr w:type="spellStart"/>
+      <w:r>
+        <w:rPr>
+          <w:color w:val="ED7D31" w:themeColor="accent2"/>
+          <w:lang w:val="en-US"/>
+        </w:rPr>
+        <w:t>elastoplasticity</w:t>
+      </w:r>
+      <w:proofErr w:type="spellEnd"/>
+      <w:r>
+        <w:rPr>
+          <w:color w:val="ED7D31" w:themeColor="accent2"/>
+          <w:lang w:val="en-US"/>
+        </w:rPr>
+        <w:t xml:space="preserve"> algorithm. This is the correct sequence for the coupling, since </w:t>
+      </w:r>
+      <w:proofErr w:type="spellStart"/>
+      <w:r>
+        <w:rPr>
+          <w:color w:val="ED7D31" w:themeColor="accent2"/>
+          <w:lang w:val="en-US"/>
+        </w:rPr>
+        <w:t>elastoplasticity</w:t>
+      </w:r>
+      <w:proofErr w:type="spellEnd"/>
+      <w:r>
+        <w:rPr>
+          <w:color w:val="ED7D31" w:themeColor="accent2"/>
+          <w:lang w:val="en-US"/>
+        </w:rPr>
+        <w:t xml:space="preserve"> algorithm update the stress state for </w:t>
+      </w:r>
+      <w:proofErr w:type="spellStart"/>
+      <w:r>
+        <w:rPr>
+          <w:color w:val="ED7D31" w:themeColor="accent2"/>
+          <w:lang w:val="en-US"/>
+        </w:rPr>
+        <w:t>substep</w:t>
+      </w:r>
+      <w:proofErr w:type="spellEnd"/>
+      <w:r>
+        <w:rPr>
+          <w:color w:val="ED7D31" w:themeColor="accent2"/>
+          <w:lang w:val="en-US"/>
+        </w:rPr>
+        <w:t xml:space="preserve"> $n+1$ in order verify the criterion </w:t>
+      </w:r>
+      <w:r>
+        <w:rPr>
+          <w:color w:val="ED7D31" w:themeColor="accent2"/>
+          <w:position w:val="-12"/>
+        </w:rPr>
+        <w:object w:dxaOrig="800" w:dyaOrig="360" w14:anchorId="72F33B8A">
+          <v:shape id="_x0000_i1034" type="#_x0000_t75" style="width:40.05pt;height:18.15pt" o:ole="">
+            <v:imagedata r:id="rId35" o:title=""/>
+          </v:shape>
+          <o:OLEObject Type="Embed" ProgID="Equation.DSMT4" ShapeID="_x0000_i1034" DrawAspect="Content" ObjectID="_1706399047" r:id="rId39"/>
+        </w:object>
+      </w:r>
+      <w:r>
+        <w:rPr>
+          <w:color w:val="ED7D31" w:themeColor="accent2"/>
+          <w:lang w:val="en-US"/>
+        </w:rPr>
+        <w:t xml:space="preserve">. If the plastic strain were calculated </w:t>
+      </w:r>
+      <w:r>
+        <w:rPr>
+          <w:color w:val="ED7D31" w:themeColor="accent2"/>
+          <w:lang w:val="en-US"/>
+        </w:rPr>
+        <w:t>before</w:t>
+      </w:r>
+      <w:r>
+        <w:rPr>
+          <w:color w:val="ED7D31" w:themeColor="accent2"/>
+          <w:lang w:val="en-US"/>
+        </w:rPr>
+        <w:t xml:space="preserve"> the </w:t>
+      </w:r>
+      <w:proofErr w:type="spellStart"/>
+      <w:r>
+        <w:rPr>
+          <w:color w:val="ED7D31" w:themeColor="accent2"/>
+          <w:lang w:val="en-US"/>
+        </w:rPr>
+        <w:t>viscoplastic</w:t>
+      </w:r>
+      <w:proofErr w:type="spellEnd"/>
+      <w:r>
+        <w:rPr>
+          <w:color w:val="ED7D31" w:themeColor="accent2"/>
+          <w:lang w:val="en-US"/>
+        </w:rPr>
+        <w:t xml:space="preserve"> strain, the criterion </w:t>
+      </w:r>
+      <w:r>
+        <w:rPr>
+          <w:color w:val="ED7D31" w:themeColor="accent2"/>
+          <w:position w:val="-12"/>
+        </w:rPr>
+        <w:object w:dxaOrig="800" w:dyaOrig="360" w14:anchorId="794CADC4">
+          <v:shape id="_x0000_i1039" type="#_x0000_t75" style="width:40.05pt;height:18.15pt" o:ole="">
+            <v:imagedata r:id="rId37" o:title=""/>
+          </v:shape>
+          <o:OLEObject Type="Embed" ProgID="Equation.DSMT4" ShapeID="_x0000_i1039" DrawAspect="Content" ObjectID="_1706399048" r:id="rId40"/>
+        </w:object>
+      </w:r>
+      <w:r>
+        <w:rPr>
+          <w:color w:val="ED7D31" w:themeColor="accent2"/>
+          <w:lang w:val="en-US"/>
+        </w:rPr>
+        <w:t xml:space="preserve">. </w:t>
       </w:r>
     </w:p>
     <w:p>

</xml_diff>